<commit_message>
Modified A's and O's document
</commit_message>
<xml_diff>
--- a/Surge3D-week3.docx
+++ b/Surge3D-week3.docx
@@ -775,36 +775,35 @@
     </w:p>
     <w:p>
       <w:r>
-        <w:t xml:space="preserve">This week the team bounced back from the frustrations we ran into last week.  John and </w:t>
+        <w:t xml:space="preserve">This week, the team worked mostly on getting the core aspects of their sections up and running. Max worked on tools for level generation for Oliver, who was able to get some time learning to use them but mostly created paper prototypes and basic platforming </w:t>
       </w:r>
       <w:proofErr w:type="spellStart"/>
       <w:r>
-        <w:t>Gim</w:t>
+        <w:t>blockouts</w:t>
       </w:r>
       <w:proofErr w:type="spellEnd"/>
       <w:r>
-        <w:t xml:space="preserve"> </w:t>
-      </w:r>
-      <w:r>
-        <w:t xml:space="preserve">had a productive brainstorming meeting where </w:t>
-      </w:r>
-      <w:r>
-        <w:t xml:space="preserve">they </w:t>
-      </w:r>
-      <w:r>
-        <w:t>fleshed out the attribute and ability systems.  Probably should have done that last week.  In general, that team is in a much better place this week, everyone is heads down on their assigned work as we prepare for Alpha.  Some of our commitments for Alpha are still at risk,</w:t>
-      </w:r>
-      <w:r>
-        <w:t xml:space="preserve"> so we</w:t>
-      </w:r>
-      <w:r>
-        <w:t>’ll be updating our Project Plan accordingly</w:t>
-      </w:r>
-      <w:r>
-        <w:t>.  W</w:t>
-      </w:r>
-      <w:r>
-        <w:t>e can review the changes in our next Team-on-One meeting.</w:t>
+        <w:t xml:space="preserve"> in Unreal while waiting for the tools to be functional. Max and Connor also worked together to get Connor’s buildings split into segments and implemented in the building handler for easy replication for use in the level design. Kira created a solid lighting representation for what we are aiming for and a visual representation of branching pathways in the art zoo</w:t>
+      </w:r>
+      <w:r>
+        <w:t xml:space="preserve">, as well as </w:t>
+      </w:r>
+      <w:r>
+        <w:t>creat</w:t>
+      </w:r>
+      <w:r>
+        <w:t>ing</w:t>
+      </w:r>
+      <w:r>
+        <w:t xml:space="preserve"> a lot of the bright visuals with the player and signs to contrast the dark lighting. Overall, the team is working well, both individually and as a group, and are all on track heading towards milestone one </w:t>
+      </w:r>
+      <w:proofErr w:type="gramStart"/>
+      <w:r>
+        <w:t>in regard to</w:t>
+      </w:r>
+      <w:proofErr w:type="gramEnd"/>
+      <w:r>
+        <w:t xml:space="preserve"> our production plan in the project brief document. While we are still on track, there is still a good amount of work to do before milestone one if we hope to have a more cohesive representation of our cumulative efforts rather than each member having an individual representation of their work.</w:t>
       </w:r>
     </w:p>
     <w:sectPr>
@@ -1053,27 +1052,9 @@
   </w:num>
   <w:num w:numId="3">
     <w:abstractNumId w:val="1"/>
-    <w:lvlOverride w:ilvl="0"/>
-    <w:lvlOverride w:ilvl="1"/>
-    <w:lvlOverride w:ilvl="2"/>
-    <w:lvlOverride w:ilvl="3"/>
-    <w:lvlOverride w:ilvl="4"/>
-    <w:lvlOverride w:ilvl="5"/>
-    <w:lvlOverride w:ilvl="6"/>
-    <w:lvlOverride w:ilvl="7"/>
-    <w:lvlOverride w:ilvl="8"/>
   </w:num>
   <w:num w:numId="4">
     <w:abstractNumId w:val="0"/>
-    <w:lvlOverride w:ilvl="0"/>
-    <w:lvlOverride w:ilvl="1"/>
-    <w:lvlOverride w:ilvl="2"/>
-    <w:lvlOverride w:ilvl="3"/>
-    <w:lvlOverride w:ilvl="4"/>
-    <w:lvlOverride w:ilvl="5"/>
-    <w:lvlOverride w:ilvl="6"/>
-    <w:lvlOverride w:ilvl="7"/>
-    <w:lvlOverride w:ilvl="8"/>
   </w:num>
 </w:numbering>
 </file>
@@ -1926,21 +1907,6 @@
 </file>
 
 <file path=customXml/item1.xml><?xml version="1.0" encoding="utf-8"?>
-<p:properties xmlns:p="http://schemas.microsoft.com/office/2006/metadata/properties" xmlns:xsi="http://www.w3.org/2001/XMLSchema-instance" xmlns:pc="http://schemas.microsoft.com/office/infopath/2007/PartnerControls">
-  <documentManagement/>
-</p:properties>
-</file>
-
-<file path=customXml/item2.xml><?xml version="1.0" encoding="utf-8"?>
-<?mso-contentType ?>
-<FormTemplates xmlns="http://schemas.microsoft.com/sharepoint/v3/contenttype/forms">
-  <Display>DocumentLibraryForm</Display>
-  <Edit>DocumentLibraryForm</Edit>
-  <New>DocumentLibraryForm</New>
-</FormTemplates>
-</file>
-
-<file path=customXml/item3.xml><?xml version="1.0" encoding="utf-8"?>
 <ct:contentTypeSchema xmlns:ct="http://schemas.microsoft.com/office/2006/metadata/contentType" xmlns:ma="http://schemas.microsoft.com/office/2006/metadata/properties/metaAttributes" ct:_="" ma:_="" ma:contentTypeName="Document" ma:contentTypeID="0x01010007B4710D04B89D4AACF859E90972CB63" ma:contentTypeVersion="8" ma:contentTypeDescription="Create a new document." ma:contentTypeScope="" ma:versionID="80f31282b6f0a269a4b7ceb3d24c6386">
   <xsd:schema xmlns:xsd="http://www.w3.org/2001/XMLSchema" xmlns:xs="http://www.w3.org/2001/XMLSchema" xmlns:p="http://schemas.microsoft.com/office/2006/metadata/properties" xmlns:ns2="a997c672-122e-4d34-9c5f-ada3d57bdc7c" targetNamespace="http://schemas.microsoft.com/office/2006/metadata/properties" ma:root="true" ma:fieldsID="f222778140233c248046630aeb29609a" ns2:_="">
     <xsd:import namespace="a997c672-122e-4d34-9c5f-ada3d57bdc7c"/>
@@ -2110,24 +2076,22 @@
 </ct:contentTypeSchema>
 </file>
 
-<file path=customXml/itemProps1.xml><?xml version="1.0" encoding="utf-8"?>
-<ds:datastoreItem xmlns:ds="http://schemas.openxmlformats.org/officeDocument/2006/customXml" ds:itemID="{7FBD74F3-7303-41A9-B649-410476B14E6A}">
-  <ds:schemaRefs>
-    <ds:schemaRef ds:uri="http://schemas.microsoft.com/office/2006/metadata/properties"/>
-    <ds:schemaRef ds:uri="http://schemas.microsoft.com/office/infopath/2007/PartnerControls"/>
-  </ds:schemaRefs>
-</ds:datastoreItem>
+<file path=customXml/item2.xml><?xml version="1.0" encoding="utf-8"?>
+<?mso-contentType ?>
+<FormTemplates xmlns="http://schemas.microsoft.com/sharepoint/v3/contenttype/forms">
+  <Display>DocumentLibraryForm</Display>
+  <Edit>DocumentLibraryForm</Edit>
+  <New>DocumentLibraryForm</New>
+</FormTemplates>
 </file>
 
-<file path=customXml/itemProps2.xml><?xml version="1.0" encoding="utf-8"?>
-<ds:datastoreItem xmlns:ds="http://schemas.openxmlformats.org/officeDocument/2006/customXml" ds:itemID="{C03FD89A-050F-4414-B94B-48ADB20B6E4E}">
-  <ds:schemaRefs>
-    <ds:schemaRef ds:uri="http://schemas.microsoft.com/sharepoint/v3/contenttype/forms"/>
-  </ds:schemaRefs>
-</ds:datastoreItem>
+<file path=customXml/item3.xml><?xml version="1.0" encoding="utf-8"?>
+<p:properties xmlns:p="http://schemas.microsoft.com/office/2006/metadata/properties" xmlns:xsi="http://www.w3.org/2001/XMLSchema-instance" xmlns:pc="http://schemas.microsoft.com/office/infopath/2007/PartnerControls">
+  <documentManagement/>
+</p:properties>
 </file>
 
-<file path=customXml/itemProps3.xml><?xml version="1.0" encoding="utf-8"?>
+<file path=customXml/itemProps1.xml><?xml version="1.0" encoding="utf-8"?>
 <ds:datastoreItem xmlns:ds="http://schemas.openxmlformats.org/officeDocument/2006/customXml" ds:itemID="{F42F07D8-4B8B-4D00-852C-F9E3B7AF6BA0}">
   <ds:schemaRefs>
     <ds:schemaRef ds:uri="http://schemas.microsoft.com/office/2006/metadata/contentType"/>
@@ -2143,4 +2107,21 @@
     <ds:schemaRef ds:uri="http://schemas.microsoft.com/internal/obd"/>
   </ds:schemaRefs>
 </ds:datastoreItem>
+</file>
+
+<file path=customXml/itemProps2.xml><?xml version="1.0" encoding="utf-8"?>
+<ds:datastoreItem xmlns:ds="http://schemas.openxmlformats.org/officeDocument/2006/customXml" ds:itemID="{C03FD89A-050F-4414-B94B-48ADB20B6E4E}">
+  <ds:schemaRefs>
+    <ds:schemaRef ds:uri="http://schemas.microsoft.com/sharepoint/v3/contenttype/forms"/>
+  </ds:schemaRefs>
+</ds:datastoreItem>
+</file>
+
+<file path=customXml/itemProps3.xml><?xml version="1.0" encoding="utf-8"?>
+<ds:datastoreItem xmlns:ds="http://schemas.openxmlformats.org/officeDocument/2006/customXml" ds:itemID="{7FBD74F3-7303-41A9-B649-410476B14E6A}">
+  <ds:schemaRefs>
+    <ds:schemaRef ds:uri="http://schemas.microsoft.com/office/2006/metadata/properties"/>
+    <ds:schemaRef ds:uri="http://schemas.microsoft.com/office/infopath/2007/PartnerControls"/>
+  </ds:schemaRefs>
+</ds:datastoreItem>
 </file>
</xml_diff>